<commit_message>
Update reference.docx to use Himalaya font.
</commit_message>
<xml_diff>
--- a/document_files/reference.docx
+++ b/document_files/reference.docx
@@ -3,11 +3,11 @@
 <w:document xmlns:wpc="http://schemas.microsoft.com/office/word/2010/wordprocessingCanvas" xmlns:mo="http://schemas.microsoft.com/office/mac/office/2008/main" xmlns:mc="http://schemas.openxmlformats.org/markup-compatibility/2006" xmlns:mv="urn:schemas-microsoft-com:mac:vml" xmlns:o="urn:schemas-microsoft-com:office:office" xmlns:r="http://schemas.openxmlformats.org/officeDocument/2006/relationships" xmlns:m="http://schemas.openxmlformats.org/officeDocument/2006/math" xmlns:v="urn:schemas-microsoft-com:vml" xmlns:wp14="http://schemas.microsoft.com/office/word/2010/wordprocessingDrawing" xmlns:wp="http://schemas.openxmlformats.org/drawingml/2006/wordprocessingDrawing" xmlns:w10="urn:schemas-microsoft-com:office:word" xmlns:w="http://schemas.openxmlformats.org/wordprocessingml/2006/main" xmlns:w14="http://schemas.microsoft.com/office/word/2010/wordml" xmlns:w15="http://schemas.microsoft.com/office/word/2012/wordml" xmlns:wpg="http://schemas.microsoft.com/office/word/2010/wordprocessingGroup" xmlns:wpi="http://schemas.microsoft.com/office/word/2010/wordprocessingInk" xmlns:wne="http://schemas.microsoft.com/office/word/2006/wordml" xmlns:wps="http://schemas.microsoft.com/office/word/2010/wordprocessingShape" mc:Ignorable="w14 w15 wp14">
   <w:body>
     <w:p>
+      <w:bookmarkStart w:id="0" w:name="_GoBack"/>
+      <w:bookmarkEnd w:id="0"/>
       <w:r>
         <w:t>Hello world.</w:t>
       </w:r>
-      <w:bookmarkStart w:id="0" w:name="_GoBack"/>
-      <w:bookmarkEnd w:id="0"/>
     </w:p>
     <w:sectPr>
       <w:pgSz w:w="11906" w:h="16838"/>
@@ -160,7 +160,7 @@
   <w:abstractNum w:abstractNumId="1">
     <w:nsid w:val="FFFFFF1D"/>
     <w:multiLevelType w:val="multilevel"/>
-    <w:tmpl w:val="A0DA7652"/>
+    <w:tmpl w:val="BE2AE3F8"/>
     <w:lvl w:ilvl="0">
       <w:start w:val="1"/>
       <w:numFmt w:val="bullet"/>
@@ -300,7 +300,7 @@
   <w:abstractNum w:abstractNumId="2">
     <w:nsid w:val="FFFFFF7C"/>
     <w:multiLevelType w:val="singleLevel"/>
-    <w:tmpl w:val="90B4D88C"/>
+    <w:tmpl w:val="4D96E336"/>
     <w:lvl w:ilvl="0">
       <w:start w:val="1"/>
       <w:numFmt w:val="decimal"/>
@@ -317,7 +317,7 @@
   <w:abstractNum w:abstractNumId="3">
     <w:nsid w:val="FFFFFF7D"/>
     <w:multiLevelType w:val="singleLevel"/>
-    <w:tmpl w:val="07C6B88A"/>
+    <w:tmpl w:val="0E448F70"/>
     <w:lvl w:ilvl="0">
       <w:start w:val="1"/>
       <w:numFmt w:val="decimal"/>
@@ -334,7 +334,7 @@
   <w:abstractNum w:abstractNumId="4">
     <w:nsid w:val="FFFFFF7E"/>
     <w:multiLevelType w:val="singleLevel"/>
-    <w:tmpl w:val="2E2E21BC"/>
+    <w:tmpl w:val="2F1CB39E"/>
     <w:lvl w:ilvl="0">
       <w:start w:val="1"/>
       <w:numFmt w:val="decimal"/>
@@ -351,7 +351,7 @@
   <w:abstractNum w:abstractNumId="5">
     <w:nsid w:val="FFFFFF7F"/>
     <w:multiLevelType w:val="singleLevel"/>
-    <w:tmpl w:val="87BA87F0"/>
+    <w:tmpl w:val="67C8CCDE"/>
     <w:lvl w:ilvl="0">
       <w:start w:val="1"/>
       <w:numFmt w:val="decimal"/>
@@ -368,7 +368,7 @@
   <w:abstractNum w:abstractNumId="6">
     <w:nsid w:val="FFFFFF80"/>
     <w:multiLevelType w:val="singleLevel"/>
-    <w:tmpl w:val="2B98D44C"/>
+    <w:tmpl w:val="D7CE7B8E"/>
     <w:lvl w:ilvl="0">
       <w:start w:val="1"/>
       <w:numFmt w:val="bullet"/>
@@ -388,7 +388,7 @@
   <w:abstractNum w:abstractNumId="7">
     <w:nsid w:val="FFFFFF81"/>
     <w:multiLevelType w:val="singleLevel"/>
-    <w:tmpl w:val="05B661B0"/>
+    <w:tmpl w:val="77988684"/>
     <w:lvl w:ilvl="0">
       <w:start w:val="1"/>
       <w:numFmt w:val="bullet"/>
@@ -408,7 +408,7 @@
   <w:abstractNum w:abstractNumId="8">
     <w:nsid w:val="FFFFFF82"/>
     <w:multiLevelType w:val="singleLevel"/>
-    <w:tmpl w:val="25B64516"/>
+    <w:tmpl w:val="1FF2EE64"/>
     <w:lvl w:ilvl="0">
       <w:start w:val="1"/>
       <w:numFmt w:val="bullet"/>
@@ -428,7 +428,7 @@
   <w:abstractNum w:abstractNumId="9">
     <w:nsid w:val="FFFFFF83"/>
     <w:multiLevelType w:val="singleLevel"/>
-    <w:tmpl w:val="AF5E58A6"/>
+    <w:tmpl w:val="0F0A6CF2"/>
     <w:lvl w:ilvl="0">
       <w:start w:val="1"/>
       <w:numFmt w:val="bullet"/>
@@ -448,7 +448,7 @@
   <w:abstractNum w:abstractNumId="10">
     <w:nsid w:val="FFFFFF88"/>
     <w:multiLevelType w:val="singleLevel"/>
-    <w:tmpl w:val="77BAAF00"/>
+    <w:tmpl w:val="1F16F1EE"/>
     <w:lvl w:ilvl="0">
       <w:start w:val="1"/>
       <w:numFmt w:val="decimal"/>
@@ -465,7 +465,7 @@
   <w:abstractNum w:abstractNumId="11">
     <w:nsid w:val="FFFFFF89"/>
     <w:multiLevelType w:val="singleLevel"/>
-    <w:tmpl w:val="3522E5C8"/>
+    <w:tmpl w:val="F7B2E830"/>
     <w:lvl w:ilvl="0">
       <w:start w:val="1"/>
       <w:numFmt w:val="bullet"/>
@@ -872,9 +872,9 @@
   <w:style w:type="paragraph" w:default="1" w:styleId="Normal">
     <w:name w:val="Normal"/>
     <w:qFormat/>
-    <w:rsid w:val="00C74BD7"/>
-    <w:rPr>
-      <w:rFonts w:ascii="Ximalaya" w:eastAsia="Ximalaya" w:hAnsi="Ximalaya" w:cs="Ximalaya"/>
+    <w:rsid w:val="00EA5F9C"/>
+    <w:rPr>
+      <w:rFonts w:ascii="Microsoft Himalaya" w:eastAsia="Microsoft Himalaya" w:hAnsi="Microsoft Himalaya" w:cs="Microsoft Himalaya"/>
     </w:rPr>
   </w:style>
   <w:style w:type="paragraph" w:styleId="Heading1">

</xml_diff>